<commit_message>
six ans LeanCoffee finished
</commit_message>
<xml_diff>
--- a/LeanSoftwareDevelopment_KanbanMethod/[ZH][03]6_ImproveCollaboratively.docx
+++ b/LeanSoftwareDevelopment_KanbanMethod/[ZH][03]6_ImproveCollaboratively.docx
@@ -7,25 +7,15 @@
         <w:jc w:val="center"/>
         <w:rPr>
           <w:rFonts w:ascii="Consolas" w:eastAsia="微軟正黑體" w:hAnsi="Consolas"/>
-          <w:sz w:val="40"/>
-          <w:szCs w:val="40"/>
-        </w:rPr>
-      </w:pPr>
-      <w:r>
-        <w:rPr>
-          <w:rFonts w:ascii="Consolas" w:eastAsia="微軟正黑體" w:hAnsi="Consolas"/>
+        </w:rPr>
+      </w:pPr>
+      <w:r>
+        <w:rPr>
+          <w:rFonts w:ascii="Consolas" w:eastAsia="微軟正黑體" w:hAnsi="Consolas" w:hint="eastAsia"/>
           <w:sz w:val="72"/>
           <w:szCs w:val="72"/>
         </w:rPr>
-        <w:t>看板方法</w:t>
-      </w:r>
-      <w:r>
-        <w:rPr>
-          <w:rFonts w:ascii="Consolas" w:eastAsia="微軟正黑體" w:hAnsi="Consolas"/>
-          <w:sz w:val="40"/>
-          <w:szCs w:val="40"/>
-        </w:rPr>
-        <w:t>(Kanban Method)</w:t>
+        <w:t xml:space="preserve">6. </w:t>
       </w:r>
       <w:r>
         <w:rPr>
@@ -33,55 +23,23 @@
           <w:sz w:val="72"/>
           <w:szCs w:val="72"/>
         </w:rPr>
-        <w:t>六個</w:t>
-      </w:r>
-      <w:r>
-        <w:rPr>
-          <w:rFonts w:ascii="Consolas" w:eastAsia="微軟正黑體" w:hAnsi="Consolas"/>
+        <w:t>由協作改善，經實驗演進</w:t>
+      </w:r>
+      <w:r>
+        <w:rPr>
+          <w:rFonts w:ascii="Consolas" w:eastAsia="微軟正黑體" w:hAnsi="Consolas" w:hint="eastAsia"/>
           <w:sz w:val="72"/>
           <w:szCs w:val="72"/>
         </w:rPr>
-        <w:t>實務</w:t>
-      </w:r>
-      <w:r>
-        <w:rPr>
-          <w:rFonts w:ascii="Consolas" w:eastAsia="微軟正黑體" w:hAnsi="Consolas"/>
-          <w:sz w:val="40"/>
-          <w:szCs w:val="40"/>
-        </w:rPr>
-        <w:t>(</w:t>
-      </w:r>
-      <w:r>
-        <w:rPr>
-          <w:rFonts w:ascii="Consolas" w:eastAsia="微軟正黑體" w:hAnsi="Consolas"/>
-          <w:sz w:val="40"/>
-          <w:szCs w:val="40"/>
-        </w:rPr>
-        <w:t>Core</w:t>
-      </w:r>
-      <w:r>
-        <w:rPr>
-          <w:rFonts w:ascii="Consolas" w:eastAsia="微軟正黑體" w:hAnsi="Consolas"/>
-          <w:sz w:val="40"/>
-          <w:szCs w:val="40"/>
-        </w:rPr>
-        <w:t xml:space="preserve"> Pr</w:t>
-      </w:r>
-      <w:r>
-        <w:rPr>
-          <w:rFonts w:ascii="Consolas" w:eastAsia="微軟正黑體" w:hAnsi="Consolas"/>
-          <w:sz w:val="40"/>
-          <w:szCs w:val="40"/>
-        </w:rPr>
-        <w:t>actice</w:t>
-      </w:r>
-      <w:r>
-        <w:rPr>
-          <w:rFonts w:ascii="Consolas" w:eastAsia="微軟正黑體" w:hAnsi="Consolas"/>
-          <w:sz w:val="40"/>
-          <w:szCs w:val="40"/>
-        </w:rPr>
-        <w:t>s)</w:t>
+        <w:t xml:space="preserve"> </w:t>
+      </w:r>
+      <w:r>
+        <w:rPr>
+          <w:rFonts w:ascii="Consolas" w:eastAsia="微軟正黑體" w:hAnsi="Consolas" w:hint="eastAsia"/>
+          <w:sz w:val="72"/>
+          <w:szCs w:val="72"/>
+        </w:rPr>
+        <w:t>PDCA</w:t>
       </w:r>
     </w:p>
     <w:p>
@@ -100,18 +58,26 @@
       </w:pPr>
       <w:r>
         <w:rPr>
+          <w:rFonts w:ascii="Consolas" w:eastAsia="微軟正黑體" w:hAnsi="Consolas"/>
+          <w:sz w:val="56"/>
+          <w:szCs w:val="56"/>
+        </w:rPr>
+        <w:t>規劃</w:t>
+      </w:r>
+      <w:r>
+        <w:rPr>
+          <w:rFonts w:ascii="Consolas" w:eastAsia="微軟正黑體" w:hAnsi="Consolas"/>
+          <w:sz w:val="56"/>
+          <w:szCs w:val="56"/>
+        </w:rPr>
+        <w:t xml:space="preserve"> (Plan)</w:t>
+      </w:r>
+      <w:r>
+        <w:rPr>
           <w:rFonts w:ascii="Consolas" w:eastAsia="微軟正黑體" w:hAnsi="Consolas" w:hint="eastAsia"/>
           <w:sz w:val="56"/>
           <w:szCs w:val="56"/>
         </w:rPr>
-        <w:t>視覺化</w:t>
-      </w:r>
-      <w:r>
-        <w:rPr>
-          <w:rFonts w:ascii="Consolas" w:eastAsia="微軟正黑體" w:hAnsi="Consolas" w:hint="eastAsia"/>
-          <w:sz w:val="56"/>
-          <w:szCs w:val="56"/>
-        </w:rPr>
         <w:t xml:space="preserve"> </w:t>
       </w:r>
       <w:r>
@@ -120,7 +86,7 @@
           <w:sz w:val="56"/>
           <w:szCs w:val="56"/>
         </w:rPr>
-        <w:t>(Visualize)</w:t>
+        <w:t>提出實現目標的措施或方法</w:t>
       </w:r>
     </w:p>
     <w:p>
@@ -139,35 +105,35 @@
       </w:pPr>
       <w:r>
         <w:rPr>
+          <w:rFonts w:ascii="Consolas" w:eastAsia="微軟正黑體" w:hAnsi="Consolas"/>
+          <w:sz w:val="56"/>
+          <w:szCs w:val="56"/>
+        </w:rPr>
+        <w:t>執行</w:t>
+      </w:r>
+      <w:r>
+        <w:rPr>
+          <w:rFonts w:ascii="Consolas" w:eastAsia="微軟正黑體" w:hAnsi="Consolas"/>
+          <w:sz w:val="56"/>
+          <w:szCs w:val="56"/>
+        </w:rPr>
+        <w:t xml:space="preserve"> (Do)</w:t>
+      </w:r>
+      <w:r>
+        <w:rPr>
           <w:rFonts w:ascii="Consolas" w:eastAsia="微軟正黑體" w:hAnsi="Consolas" w:hint="eastAsia"/>
           <w:sz w:val="56"/>
           <w:szCs w:val="56"/>
         </w:rPr>
-        <w:t>限制半成品</w:t>
-      </w:r>
-      <w:r>
-        <w:rPr>
-          <w:rFonts w:ascii="Consolas" w:eastAsia="微軟正黑體" w:hAnsi="Consolas" w:hint="eastAsia"/>
-          <w:sz w:val="56"/>
-          <w:szCs w:val="56"/>
-        </w:rPr>
-        <w:t>(WIP)</w:t>
-      </w:r>
-      <w:r>
-        <w:rPr>
-          <w:rFonts w:ascii="Consolas" w:eastAsia="微軟正黑體" w:hAnsi="Consolas" w:hint="eastAsia"/>
-          <w:sz w:val="56"/>
-          <w:szCs w:val="56"/>
-        </w:rPr>
-        <w:t>數量</w:t>
-      </w:r>
-      <w:r>
-        <w:rPr>
-          <w:rFonts w:ascii="Consolas" w:eastAsia="微軟正黑體" w:hAnsi="Consolas" w:hint="eastAsia"/>
-          <w:sz w:val="56"/>
-          <w:szCs w:val="56"/>
-        </w:rPr>
-        <w:t xml:space="preserve"> (Limit Work-In-Process)</w:t>
+        <w:t xml:space="preserve"> </w:t>
+      </w:r>
+      <w:r>
+        <w:rPr>
+          <w:rFonts w:ascii="Consolas" w:eastAsia="微軟正黑體" w:hAnsi="Consolas"/>
+          <w:sz w:val="56"/>
+          <w:szCs w:val="56"/>
+        </w:rPr>
+        <w:t>貫徹落實上述措施和方法</w:t>
       </w:r>
     </w:p>
     <w:p>
@@ -186,19 +152,51 @@
       </w:pPr>
       <w:r>
         <w:rPr>
+          <w:rFonts w:ascii="Consolas" w:eastAsia="微軟正黑體" w:hAnsi="Consolas"/>
+          <w:sz w:val="56"/>
+          <w:szCs w:val="56"/>
+        </w:rPr>
+        <w:t>查核</w:t>
+      </w:r>
+      <w:r>
+        <w:rPr>
+          <w:rFonts w:ascii="Consolas" w:eastAsia="微軟正黑體" w:hAnsi="Consolas"/>
+          <w:sz w:val="56"/>
+          <w:szCs w:val="56"/>
+        </w:rPr>
+        <w:t>or</w:t>
+      </w:r>
+      <w:r>
+        <w:rPr>
+          <w:rFonts w:ascii="Consolas" w:eastAsia="微軟正黑體" w:hAnsi="Consolas"/>
+          <w:sz w:val="56"/>
+          <w:szCs w:val="56"/>
+        </w:rPr>
+        <w:t>研究</w:t>
+      </w:r>
+      <w:r>
+        <w:rPr>
+          <w:rFonts w:ascii="Consolas" w:eastAsia="微軟正黑體" w:hAnsi="Consolas"/>
+          <w:sz w:val="56"/>
+          <w:szCs w:val="56"/>
+        </w:rPr>
+        <w:t xml:space="preserve"> (Check or Study)</w:t>
+      </w:r>
+      <w:r>
+        <w:rPr>
           <w:rFonts w:ascii="Consolas" w:eastAsia="微軟正黑體" w:hAnsi="Consolas" w:hint="eastAsia"/>
           <w:sz w:val="56"/>
           <w:szCs w:val="56"/>
         </w:rPr>
-        <w:t>管理工作流程</w:t>
-      </w:r>
-      <w:r>
-        <w:rPr>
-          <w:rFonts w:ascii="Consolas" w:eastAsia="微軟正黑體" w:hAnsi="Consolas" w:hint="eastAsia"/>
-          <w:sz w:val="56"/>
-          <w:szCs w:val="56"/>
-        </w:rPr>
-        <w:t xml:space="preserve"> (Manage flow)</w:t>
+        <w:t xml:space="preserve"> </w:t>
+      </w:r>
+      <w:r>
+        <w:rPr>
+          <w:rFonts w:ascii="Consolas" w:eastAsia="微軟正黑體" w:hAnsi="Consolas"/>
+          <w:sz w:val="56"/>
+          <w:szCs w:val="56"/>
+        </w:rPr>
+        <w:t>對照計畫方案，檢查貫徹落實的情況和效果，及時發現問題和總結經驗。</w:t>
       </w:r>
     </w:p>
     <w:p>
@@ -217,80 +215,26 @@
       </w:pPr>
       <w:r>
         <w:rPr>
+          <w:rFonts w:ascii="Consolas" w:eastAsia="微軟正黑體" w:hAnsi="Consolas"/>
+          <w:sz w:val="56"/>
+          <w:szCs w:val="56"/>
+        </w:rPr>
+        <w:t>修正</w:t>
+      </w:r>
+      <w:r>
+        <w:rPr>
+          <w:rFonts w:ascii="Consolas" w:eastAsia="微軟正黑體" w:hAnsi="Consolas"/>
+          <w:sz w:val="56"/>
+          <w:szCs w:val="56"/>
+        </w:rPr>
+        <w:t xml:space="preserve"> (Act)</w:t>
+      </w:r>
+      <w:r>
+        <w:rPr>
           <w:rFonts w:ascii="Consolas" w:eastAsia="微軟正黑體" w:hAnsi="Consolas" w:hint="eastAsia"/>
           <w:sz w:val="56"/>
           <w:szCs w:val="56"/>
         </w:rPr>
-        <w:t>讓規則明確</w:t>
-      </w:r>
-      <w:r>
-        <w:rPr>
-          <w:rFonts w:ascii="Consolas" w:eastAsia="微軟正黑體" w:hAnsi="Consolas" w:hint="eastAsia"/>
-          <w:sz w:val="56"/>
-          <w:szCs w:val="56"/>
-        </w:rPr>
-        <w:t xml:space="preserve"> (Make policies explicit)</w:t>
-      </w:r>
-    </w:p>
-    <w:p>
-      <w:pPr>
-        <w:pStyle w:val="a3"/>
-        <w:numPr>
-          <w:ilvl w:val="0"/>
-          <w:numId w:val="2"/>
-        </w:numPr>
-        <w:ind w:leftChars="0"/>
-        <w:rPr>
-          <w:rFonts w:ascii="Consolas" w:eastAsia="微軟正黑體" w:hAnsi="Consolas"/>
-          <w:sz w:val="56"/>
-          <w:szCs w:val="56"/>
-        </w:rPr>
-      </w:pPr>
-      <w:r>
-        <w:rPr>
-          <w:rFonts w:ascii="Consolas" w:eastAsia="微軟正黑體" w:hAnsi="Consolas" w:hint="eastAsia"/>
-          <w:sz w:val="56"/>
-          <w:szCs w:val="56"/>
-        </w:rPr>
-        <w:t>落實回饋循環</w:t>
-      </w:r>
-      <w:r>
-        <w:rPr>
-          <w:rFonts w:ascii="Consolas" w:eastAsia="微軟正黑體" w:hAnsi="Consolas" w:hint="eastAsia"/>
-          <w:sz w:val="56"/>
-          <w:szCs w:val="56"/>
-        </w:rPr>
-        <w:t xml:space="preserve"> (Implement feedback loops)</w:t>
-      </w:r>
-    </w:p>
-    <w:p>
-      <w:pPr>
-        <w:pStyle w:val="a3"/>
-        <w:numPr>
-          <w:ilvl w:val="0"/>
-          <w:numId w:val="2"/>
-        </w:numPr>
-        <w:ind w:leftChars="0"/>
-        <w:rPr>
-          <w:rFonts w:ascii="Consolas" w:eastAsia="微軟正黑體" w:hAnsi="Consolas"/>
-          <w:sz w:val="56"/>
-          <w:szCs w:val="56"/>
-        </w:rPr>
-      </w:pPr>
-      <w:r>
-        <w:rPr>
-          <w:rFonts w:ascii="Consolas" w:eastAsia="微軟正黑體" w:hAnsi="Consolas" w:hint="eastAsia"/>
-          <w:sz w:val="56"/>
-          <w:szCs w:val="56"/>
-        </w:rPr>
-        <w:t>由協作改善，經實驗演進</w:t>
-      </w:r>
-      <w:r>
-        <w:rPr>
-          <w:rFonts w:ascii="Consolas" w:eastAsia="微軟正黑體" w:hAnsi="Consolas" w:hint="eastAsia"/>
-          <w:sz w:val="56"/>
-          <w:szCs w:val="56"/>
-        </w:rPr>
         <w:t xml:space="preserve"> </w:t>
       </w:r>
       <w:r>
@@ -299,41 +243,31 @@
           <w:sz w:val="56"/>
           <w:szCs w:val="56"/>
         </w:rPr>
-        <w:br/>
-      </w:r>
-      <w:r>
-        <w:rPr>
-          <w:rFonts w:ascii="Consolas" w:eastAsia="微軟正黑體" w:hAnsi="Consolas" w:hint="eastAsia"/>
-          <w:sz w:val="56"/>
-          <w:szCs w:val="56"/>
-        </w:rPr>
-        <w:t xml:space="preserve"> </w:t>
-      </w:r>
-      <w:r>
-        <w:rPr>
-          <w:rFonts w:ascii="Consolas" w:eastAsia="微軟正黑體" w:hAnsi="Consolas" w:hint="eastAsia"/>
-          <w:sz w:val="56"/>
-          <w:szCs w:val="56"/>
-        </w:rPr>
-        <w:t>(Improve collaboratively, evolve experimentally using models and the scientific method)</w:t>
-      </w:r>
-    </w:p>
-    <w:p>
-      <w:pPr>
-        <w:widowControl/>
-        <w:rPr>
-          <w:rFonts w:ascii="Consolas" w:eastAsia="微軟正黑體" w:hAnsi="Consolas"/>
-          <w:sz w:val="48"/>
-          <w:szCs w:val="48"/>
-        </w:rPr>
-      </w:pPr>
-      <w:r>
-        <w:rPr>
-          <w:rFonts w:ascii="Consolas" w:eastAsia="微軟正黑體" w:hAnsi="Consolas"/>
-          <w:sz w:val="48"/>
-          <w:szCs w:val="48"/>
-        </w:rPr>
-        <w:br w:type="page"/>
+        <w:t>把成功的經驗加以肯定，變成「</w:t>
+      </w:r>
+      <w:r>
+        <w:rPr>
+          <w:rFonts w:ascii="Consolas" w:eastAsia="微軟正黑體" w:hAnsi="Consolas"/>
+          <w:sz w:val="56"/>
+          <w:szCs w:val="56"/>
+        </w:rPr>
+        <w:t>標準</w:t>
+      </w:r>
+      <w:r>
+        <w:rPr>
+          <w:rFonts w:ascii="Consolas" w:eastAsia="微軟正黑體" w:hAnsi="Consolas"/>
+          <w:sz w:val="56"/>
+          <w:szCs w:val="56"/>
+        </w:rPr>
+        <w:t>」</w:t>
+      </w:r>
+      <w:r>
+        <w:rPr>
+          <w:rFonts w:ascii="Consolas" w:eastAsia="微軟正黑體" w:hAnsi="Consolas"/>
+          <w:sz w:val="56"/>
+          <w:szCs w:val="56"/>
+        </w:rPr>
+        <w:t>，分析失敗的原因，吸取教訓。</w:t>
       </w:r>
     </w:p>
     <w:p>
@@ -346,351 +280,25 @@
         <w:ind w:leftChars="0"/>
         <w:rPr>
           <w:rFonts w:ascii="Consolas" w:eastAsia="微軟正黑體" w:hAnsi="Consolas"/>
-        </w:rPr>
-      </w:pPr>
-      <w:r>
-        <w:rPr>
-          <w:rFonts w:ascii="Consolas" w:eastAsia="微軟正黑體" w:hAnsi="Consolas"/>
-        </w:rPr>
-        <w:lastRenderedPageBreak/>
-        <w:t>步驟</w:t>
-      </w:r>
-      <w:r>
-        <w:rPr>
-          <w:rFonts w:ascii="Consolas" w:eastAsia="微軟正黑體" w:hAnsi="Consolas"/>
-        </w:rPr>
-        <w:t xml:space="preserve">6: </w:t>
-      </w:r>
-      <w:r>
-        <w:rPr>
-          <w:rFonts w:ascii="Consolas" w:eastAsia="微軟正黑體" w:hAnsi="Consolas"/>
-        </w:rPr>
-        <w:t>由協作改善，經實驗演進</w:t>
-      </w:r>
-      <w:r>
-        <w:rPr>
-          <w:rFonts w:ascii="Consolas" w:eastAsia="微軟正黑體" w:hAnsi="Consolas"/>
-        </w:rPr>
-        <w:t xml:space="preserve"> (Improve collaboratively, evolve experimentally using models and the scientific method)</w:t>
-      </w:r>
-    </w:p>
-    <w:p>
-      <w:pPr>
-        <w:pStyle w:val="a3"/>
-        <w:numPr>
-          <w:ilvl w:val="1"/>
-          <w:numId w:val="1"/>
-        </w:numPr>
-        <w:ind w:leftChars="0"/>
-        <w:rPr>
-          <w:rFonts w:ascii="Consolas" w:eastAsia="微軟正黑體" w:hAnsi="Consolas"/>
-        </w:rPr>
-      </w:pPr>
-      <w:r>
-        <w:rPr>
-          <w:rFonts w:ascii="Consolas" w:eastAsia="微軟正黑體" w:hAnsi="Consolas"/>
-        </w:rPr>
-        <w:t>Plan-Do-Check-Action</w:t>
-      </w:r>
-      <w:r>
-        <w:rPr>
-          <w:rFonts w:ascii="Consolas" w:eastAsia="微軟正黑體" w:hAnsi="Consolas"/>
-        </w:rPr>
-        <w:t>，</w:t>
-      </w:r>
-      <w:r>
-        <w:rPr>
-          <w:rFonts w:ascii="Consolas" w:eastAsia="微軟正黑體" w:hAnsi="Consolas"/>
-        </w:rPr>
-        <w:t>PDCA</w:t>
-      </w:r>
-      <w:r>
-        <w:rPr>
-          <w:rFonts w:ascii="Consolas" w:eastAsia="微軟正黑體" w:hAnsi="Consolas"/>
-        </w:rPr>
-        <w:t>或是</w:t>
-      </w:r>
-      <w:r>
-        <w:rPr>
-          <w:rFonts w:ascii="Consolas" w:eastAsia="微軟正黑體" w:hAnsi="Consolas"/>
-        </w:rPr>
-        <w:t>Plan-Do-Study-Action</w:t>
-      </w:r>
-      <w:r>
-        <w:rPr>
-          <w:rFonts w:ascii="Consolas" w:eastAsia="微軟正黑體" w:hAnsi="Consolas"/>
-        </w:rPr>
-        <w:t>，</w:t>
-      </w:r>
-      <w:r>
-        <w:rPr>
-          <w:rFonts w:ascii="Consolas" w:eastAsia="微軟正黑體" w:hAnsi="Consolas"/>
-        </w:rPr>
-        <w:t>PDSA</w:t>
-      </w:r>
-      <w:r>
-        <w:rPr>
-          <w:rFonts w:ascii="Consolas" w:eastAsia="微軟正黑體" w:hAnsi="Consolas"/>
-        </w:rPr>
-        <w:t xml:space="preserve"> (P.206 </w:t>
-      </w:r>
-      <w:r>
-        <w:rPr>
-          <w:rFonts w:ascii="Consolas" w:eastAsia="微軟正黑體" w:hAnsi="Consolas"/>
-        </w:rPr>
-        <w:t>圖</w:t>
-      </w:r>
-      <w:r>
-        <w:rPr>
-          <w:rFonts w:ascii="Consolas" w:eastAsia="微軟正黑體" w:hAnsi="Consolas"/>
-        </w:rPr>
-        <w:t>7-1)</w:t>
-      </w:r>
-    </w:p>
-    <w:p>
-      <w:pPr>
-        <w:pStyle w:val="a3"/>
-        <w:numPr>
-          <w:ilvl w:val="1"/>
-          <w:numId w:val="1"/>
-        </w:numPr>
-        <w:ind w:leftChars="0"/>
-        <w:rPr>
-          <w:rFonts w:ascii="Consolas" w:eastAsia="微軟正黑體" w:hAnsi="Consolas"/>
-        </w:rPr>
-      </w:pPr>
-      <w:r>
-        <w:rPr>
-          <w:rFonts w:ascii="Consolas" w:eastAsia="微軟正黑體" w:hAnsi="Consolas"/>
-        </w:rPr>
-        <w:t>規劃</w:t>
-      </w:r>
-      <w:r>
-        <w:rPr>
-          <w:rFonts w:ascii="Consolas" w:eastAsia="微軟正黑體" w:hAnsi="Consolas"/>
-        </w:rPr>
-        <w:t xml:space="preserve"> (Plan)</w:t>
-      </w:r>
-      <w:r>
-        <w:rPr>
-          <w:rFonts w:ascii="Consolas" w:eastAsia="微軟正黑體" w:hAnsi="Consolas"/>
-        </w:rPr>
-        <w:br/>
-      </w:r>
-      <w:r>
-        <w:rPr>
-          <w:rFonts w:ascii="Consolas" w:eastAsia="微軟正黑體" w:hAnsi="Consolas"/>
-        </w:rPr>
-        <w:t>為產品的可靠度訂定計畫：</w:t>
-      </w:r>
-      <w:r>
-        <w:rPr>
-          <w:rFonts w:ascii="Consolas" w:eastAsia="微軟正黑體" w:hAnsi="Consolas"/>
-        </w:rPr>
-        <w:br/>
-      </w:r>
-      <w:r>
-        <w:rPr>
-          <w:rFonts w:ascii="Consolas" w:eastAsia="微軟正黑體" w:hAnsi="Consolas"/>
-        </w:rPr>
-        <w:t>一個明確的目標、決定一個明確的新的工作方式、設定一個驗收標準、定義一個測試週期</w:t>
-      </w:r>
-      <w:r>
-        <w:rPr>
-          <w:rFonts w:ascii="Consolas" w:eastAsia="微軟正黑體" w:hAnsi="Consolas"/>
-        </w:rPr>
-        <w:br/>
-      </w:r>
-      <w:r>
-        <w:rPr>
-          <w:rFonts w:ascii="Consolas" w:eastAsia="微軟正黑體" w:hAnsi="Consolas"/>
-          <w:b/>
-        </w:rPr>
-        <w:t>確立所要解決的問題或所要實現的目標，並提出實現目標的措施或方法。</w:t>
-      </w:r>
-    </w:p>
-    <w:p>
-      <w:pPr>
-        <w:pStyle w:val="a3"/>
-        <w:numPr>
-          <w:ilvl w:val="1"/>
-          <w:numId w:val="1"/>
-        </w:numPr>
-        <w:ind w:leftChars="0"/>
-        <w:rPr>
-          <w:rFonts w:ascii="Consolas" w:eastAsia="微軟正黑體" w:hAnsi="Consolas"/>
-        </w:rPr>
-      </w:pPr>
-      <w:r>
-        <w:rPr>
-          <w:rFonts w:ascii="Consolas" w:eastAsia="微軟正黑體" w:hAnsi="Consolas"/>
-        </w:rPr>
-        <w:t>執行</w:t>
-      </w:r>
-      <w:r>
-        <w:rPr>
-          <w:rFonts w:ascii="Consolas" w:eastAsia="微軟正黑體" w:hAnsi="Consolas"/>
-        </w:rPr>
-        <w:t xml:space="preserve"> (Do)</w:t>
-      </w:r>
-      <w:r>
-        <w:rPr>
-          <w:rFonts w:ascii="Consolas" w:eastAsia="微軟正黑體" w:hAnsi="Consolas"/>
-        </w:rPr>
-        <w:br/>
-      </w:r>
-      <w:r>
-        <w:rPr>
-          <w:rFonts w:ascii="Consolas" w:eastAsia="微軟正黑體" w:hAnsi="Consolas"/>
-        </w:rPr>
-        <w:t>執行上一步所指定的計畫和程式，收集必要的資訊來為下一步進行修正和改善提供依據，包括可靠度作業激勵、命令與實施，並在這個階段裡嘗試新的工作方式。</w:t>
-      </w:r>
-      <w:r>
-        <w:rPr>
-          <w:rFonts w:ascii="Consolas" w:eastAsia="微軟正黑體" w:hAnsi="Consolas"/>
-        </w:rPr>
-        <w:br/>
-      </w:r>
-      <w:r>
-        <w:rPr>
-          <w:rFonts w:ascii="Consolas" w:eastAsia="微軟正黑體" w:hAnsi="Consolas"/>
-          <w:b/>
-        </w:rPr>
-        <w:t>貫徹落實上述措施和方法。</w:t>
-      </w:r>
-    </w:p>
-    <w:p>
-      <w:pPr>
-        <w:pStyle w:val="a3"/>
-        <w:numPr>
-          <w:ilvl w:val="1"/>
-          <w:numId w:val="1"/>
-        </w:numPr>
-        <w:ind w:leftChars="0"/>
-        <w:rPr>
-          <w:rFonts w:ascii="Consolas" w:eastAsia="微軟正黑體" w:hAnsi="Consolas"/>
-        </w:rPr>
-      </w:pPr>
-      <w:r>
-        <w:rPr>
-          <w:rFonts w:ascii="Consolas" w:eastAsia="微軟正黑體" w:hAnsi="Consolas"/>
-        </w:rPr>
-        <w:t>查核</w:t>
-      </w:r>
-      <w:r>
-        <w:rPr>
-          <w:rFonts w:ascii="Consolas" w:eastAsia="微軟正黑體" w:hAnsi="Consolas"/>
-        </w:rPr>
-        <w:t>or</w:t>
-      </w:r>
-      <w:r>
-        <w:rPr>
-          <w:rFonts w:ascii="Consolas" w:eastAsia="微軟正黑體" w:hAnsi="Consolas"/>
-        </w:rPr>
-        <w:t>研究</w:t>
-      </w:r>
-      <w:r>
-        <w:rPr>
-          <w:rFonts w:ascii="Consolas" w:eastAsia="微軟正黑體" w:hAnsi="Consolas"/>
-        </w:rPr>
-        <w:t xml:space="preserve"> (Check or Study)</w:t>
-      </w:r>
-      <w:r>
-        <w:rPr>
-          <w:rFonts w:ascii="Consolas" w:eastAsia="微軟正黑體" w:hAnsi="Consolas"/>
-        </w:rPr>
-        <w:br/>
-      </w:r>
-      <w:r>
-        <w:rPr>
-          <w:rFonts w:ascii="Consolas" w:eastAsia="微軟正黑體" w:hAnsi="Consolas"/>
-        </w:rPr>
-        <w:t>研究上一步收集到的資訊，和預期設計進行比較，並提出修改方案，包括之後如何改善和完善這個計畫，用來提高它的可執行性。</w:t>
-      </w:r>
-      <w:r>
-        <w:rPr>
-          <w:rFonts w:ascii="Consolas" w:eastAsia="微軟正黑體" w:hAnsi="Consolas"/>
-        </w:rPr>
-        <w:br/>
-      </w:r>
-      <w:r>
-        <w:rPr>
-          <w:rFonts w:ascii="Consolas" w:eastAsia="微軟正黑體" w:hAnsi="Consolas"/>
-          <w:b/>
-        </w:rPr>
-        <w:t>對照計畫方案，檢查貫徹落實的情況和效果，及時發現問題和總結經驗。</w:t>
-      </w:r>
-    </w:p>
-    <w:p>
-      <w:pPr>
-        <w:pStyle w:val="a3"/>
-        <w:numPr>
-          <w:ilvl w:val="1"/>
-          <w:numId w:val="1"/>
-        </w:numPr>
-        <w:ind w:leftChars="0"/>
-        <w:rPr>
-          <w:rFonts w:ascii="Consolas" w:eastAsia="微軟正黑體" w:hAnsi="Consolas"/>
-        </w:rPr>
-      </w:pPr>
-      <w:r>
-        <w:rPr>
-          <w:rFonts w:ascii="Consolas" w:eastAsia="微軟正黑體" w:hAnsi="Consolas"/>
-        </w:rPr>
-        <w:t>修正</w:t>
-      </w:r>
-      <w:r>
-        <w:rPr>
-          <w:rFonts w:ascii="Consolas" w:eastAsia="微軟正黑體" w:hAnsi="Consolas"/>
-        </w:rPr>
-        <w:t xml:space="preserve"> (Act)</w:t>
-      </w:r>
-      <w:r>
-        <w:rPr>
-          <w:rFonts w:ascii="Consolas" w:eastAsia="微軟正黑體" w:hAnsi="Consolas"/>
-        </w:rPr>
-        <w:br/>
-      </w:r>
-      <w:r>
-        <w:rPr>
-          <w:rFonts w:ascii="Consolas" w:eastAsia="微軟正黑體" w:hAnsi="Consolas"/>
-        </w:rPr>
-        <w:lastRenderedPageBreak/>
-        <w:t>尋找相當的方法來縮減計畫目標與執行過程中結果的差距，並且使得下一次的計畫變得更加完美。</w:t>
-      </w:r>
-      <w:r>
-        <w:rPr>
-          <w:rFonts w:ascii="Consolas" w:eastAsia="微軟正黑體" w:hAnsi="Consolas"/>
-        </w:rPr>
-        <w:br/>
-      </w:r>
-      <w:r>
-        <w:rPr>
-          <w:rFonts w:ascii="Consolas" w:eastAsia="微軟正黑體" w:hAnsi="Consolas"/>
-          <w:b/>
-        </w:rPr>
-        <w:t>把成功的經驗加以肯定，變成「</w:t>
-      </w:r>
-      <w:r>
-        <w:rPr>
-          <w:rFonts w:ascii="Consolas" w:eastAsia="微軟正黑體" w:hAnsi="Consolas"/>
-          <w:b/>
-        </w:rPr>
-        <w:t>標準</w:t>
-      </w:r>
-      <w:r>
-        <w:rPr>
-          <w:rFonts w:ascii="Consolas" w:eastAsia="微軟正黑體" w:hAnsi="Consolas"/>
-          <w:b/>
-        </w:rPr>
-        <w:t>」</w:t>
-      </w:r>
-      <w:r>
-        <w:rPr>
-          <w:rFonts w:ascii="Consolas" w:eastAsia="微軟正黑體" w:hAnsi="Consolas"/>
-          <w:b/>
-        </w:rPr>
-        <w:t>，分析失敗的原因，吸取教訓。</w:t>
+          <w:sz w:val="40"/>
+          <w:szCs w:val="40"/>
+        </w:rPr>
+      </w:pPr>
+      <w:r>
+        <w:rPr>
+          <w:rFonts w:ascii="Consolas" w:eastAsia="微軟正黑體" w:hAnsi="Consolas" w:hint="eastAsia"/>
+          <w:sz w:val="40"/>
+          <w:szCs w:val="40"/>
+        </w:rPr>
+        <w:t>我們試圖完成什麼</w:t>
+      </w:r>
+      <w:r>
+        <w:rPr>
+          <w:rFonts w:ascii="Consolas" w:eastAsia="微軟正黑體" w:hAnsi="Consolas" w:hint="eastAsia"/>
+          <w:sz w:val="40"/>
+          <w:szCs w:val="40"/>
+        </w:rPr>
+        <w:t>?</w:t>
       </w:r>
     </w:p>
     <w:p>
@@ -703,17 +311,23 @@
         <w:ind w:leftChars="0"/>
         <w:rPr>
           <w:rFonts w:ascii="Consolas" w:eastAsia="微軟正黑體" w:hAnsi="Consolas"/>
+          <w:sz w:val="40"/>
+          <w:szCs w:val="40"/>
         </w:rPr>
       </w:pPr>
       <w:r>
         <w:rPr>
           <w:rFonts w:ascii="Consolas" w:eastAsia="微軟正黑體" w:hAnsi="Consolas" w:hint="eastAsia"/>
-        </w:rPr>
-        <w:t>我們試圖完成什麼</w:t>
+          <w:sz w:val="40"/>
+          <w:szCs w:val="40"/>
+        </w:rPr>
+        <w:t>我們如何知道變化有改善</w:t>
       </w:r>
       <w:r>
         <w:rPr>
           <w:rFonts w:ascii="Consolas" w:eastAsia="微軟正黑體" w:hAnsi="Consolas" w:hint="eastAsia"/>
+          <w:sz w:val="40"/>
+          <w:szCs w:val="40"/>
         </w:rPr>
         <w:t>?</w:t>
       </w:r>
@@ -728,17 +342,23 @@
         <w:ind w:leftChars="0"/>
         <w:rPr>
           <w:rFonts w:ascii="Consolas" w:eastAsia="微軟正黑體" w:hAnsi="Consolas"/>
+          <w:sz w:val="40"/>
+          <w:szCs w:val="40"/>
         </w:rPr>
       </w:pPr>
       <w:r>
         <w:rPr>
           <w:rFonts w:ascii="Consolas" w:eastAsia="微軟正黑體" w:hAnsi="Consolas" w:hint="eastAsia"/>
-        </w:rPr>
-        <w:t>我們如何知道變化有改善</w:t>
+          <w:sz w:val="40"/>
+          <w:szCs w:val="40"/>
+        </w:rPr>
+        <w:t>我們可以做什麼樣的變化來使結果得以改善</w:t>
       </w:r>
       <w:r>
         <w:rPr>
           <w:rFonts w:ascii="Consolas" w:eastAsia="微軟正黑體" w:hAnsi="Consolas" w:hint="eastAsia"/>
+          <w:sz w:val="40"/>
+          <w:szCs w:val="40"/>
         </w:rPr>
         <w:t>?</w:t>
       </w:r>
@@ -746,32 +366,12 @@
     <w:p>
       <w:pPr>
         <w:pStyle w:val="a3"/>
-        <w:numPr>
-          <w:ilvl w:val="0"/>
-          <w:numId w:val="1"/>
-        </w:numPr>
         <w:ind w:leftChars="0"/>
-        <w:rPr>
-          <w:rFonts w:ascii="Consolas" w:eastAsia="微軟正黑體" w:hAnsi="Consolas"/>
-        </w:rPr>
-      </w:pPr>
-      <w:r>
-        <w:rPr>
-          <w:rFonts w:ascii="Consolas" w:eastAsia="微軟正黑體" w:hAnsi="Consolas" w:hint="eastAsia"/>
-        </w:rPr>
-        <w:t>我們可以做什麼樣的變化來使結果得以改善</w:t>
-      </w:r>
-      <w:r>
-        <w:rPr>
-          <w:rFonts w:ascii="Consolas" w:eastAsia="微軟正黑體" w:hAnsi="Consolas" w:hint="eastAsia"/>
-        </w:rPr>
-        <w:t>?</w:t>
-      </w:r>
-    </w:p>
-    <w:p>
-      <w:pPr>
-        <w:rPr>
-          <w:rFonts w:ascii="Consolas" w:eastAsia="微軟正黑體" w:hAnsi="Consolas"/>
+        <w:jc w:val="center"/>
+        <w:rPr>
+          <w:rFonts w:ascii="Consolas" w:eastAsia="微軟正黑體" w:hAnsi="Consolas"/>
+          <w:sz w:val="40"/>
+          <w:szCs w:val="40"/>
         </w:rPr>
       </w:pPr>
       <w:r>
@@ -779,8 +379,9 @@
           <w:rFonts w:ascii="Consolas" w:eastAsia="微軟正黑體" w:hAnsi="Consolas"/>
           <w:noProof/>
         </w:rPr>
+        <w:lastRenderedPageBreak/>
         <w:drawing>
-          <wp:inline distT="0" distB="0" distL="0" distR="0" wp14:anchorId="090B779D" wp14:editId="17F8834D">
+          <wp:inline distT="0" distB="0" distL="0" distR="0" wp14:anchorId="616A812F" wp14:editId="4DEAC2F6">
             <wp:extent cx="4277995" cy="4047490"/>
             <wp:effectExtent l="19050" t="0" r="8255" b="0"/>
             <wp:docPr id="3" name="圖片 1"/>
@@ -828,19 +429,6 @@
       <w:bookmarkStart w:id="0" w:name="_GoBack"/>
       <w:bookmarkEnd w:id="0"/>
     </w:p>
-    <w:p>
-      <w:pPr>
-        <w:pStyle w:val="a3"/>
-        <w:numPr>
-          <w:ilvl w:val="0"/>
-          <w:numId w:val="1"/>
-        </w:numPr>
-        <w:ind w:leftChars="0"/>
-        <w:rPr>
-          <w:rFonts w:ascii="Consolas" w:eastAsia="微軟正黑體" w:hAnsi="Consolas"/>
-        </w:rPr>
-      </w:pPr>
-    </w:p>
     <w:sectPr>
       <w:pgSz w:w="16838" w:h="11906" w:orient="landscape"/>
       <w:pgMar w:top="720" w:right="720" w:bottom="720" w:left="720" w:header="851" w:footer="992" w:gutter="0"/>
@@ -1007,17 +595,17 @@
   <w:abstractNum w:abstractNumId="1" w15:restartNumberingAfterBreak="0">
     <w:nsid w:val="25340266"/>
     <w:multiLevelType w:val="hybridMultilevel"/>
-    <w:tmpl w:val="71BCCC4A"/>
-    <w:lvl w:ilvl="0" w:tplc="0409000F">
-      <w:start w:val="1"/>
-      <w:numFmt w:val="decimal"/>
-      <w:lvlText w:val="%1."/>
+    <w:tmpl w:val="FD6801FC"/>
+    <w:lvl w:ilvl="0" w:tplc="04090001">
+      <w:start w:val="1"/>
+      <w:numFmt w:val="bullet"/>
+      <w:lvlText w:val=""/>
       <w:lvlJc w:val="left"/>
       <w:pPr>
         <w:ind w:left="480" w:hanging="480"/>
       </w:pPr>
       <w:rPr>
-        <w:rFonts w:hint="default"/>
+        <w:rFonts w:ascii="Wingdings" w:hAnsi="Wingdings" w:hint="default"/>
       </w:rPr>
     </w:lvl>
     <w:lvl w:ilvl="1" w:tplc="04090003" w:tentative="1">
@@ -1516,6 +1104,7 @@
   <w:style w:type="paragraph" w:default="1" w:styleId="a">
     <w:name w:val="Normal"/>
     <w:qFormat/>
+    <w:rsid w:val="002C016F"/>
     <w:pPr>
       <w:widowControl w:val="0"/>
     </w:pPr>
@@ -1617,6 +1206,33 @@
       <w:szCs w:val="20"/>
     </w:rPr>
   </w:style>
+  <w:style w:type="paragraph" w:styleId="a8">
+    <w:name w:val="Balloon Text"/>
+    <w:basedOn w:val="a"/>
+    <w:link w:val="a9"/>
+    <w:uiPriority w:val="99"/>
+    <w:semiHidden/>
+    <w:unhideWhenUsed/>
+    <w:rsid w:val="0035423B"/>
+    <w:rPr>
+      <w:rFonts w:asciiTheme="majorHAnsi" w:eastAsiaTheme="majorEastAsia" w:hAnsiTheme="majorHAnsi" w:cstheme="majorBidi"/>
+      <w:sz w:val="18"/>
+      <w:szCs w:val="18"/>
+    </w:rPr>
+  </w:style>
+  <w:style w:type="character" w:customStyle="1" w:styleId="a9">
+    <w:name w:val="註解方塊文字 字元"/>
+    <w:basedOn w:val="a0"/>
+    <w:link w:val="a8"/>
+    <w:uiPriority w:val="99"/>
+    <w:semiHidden/>
+    <w:rsid w:val="0035423B"/>
+    <w:rPr>
+      <w:rFonts w:asciiTheme="majorHAnsi" w:eastAsiaTheme="majorEastAsia" w:hAnsiTheme="majorHAnsi" w:cstheme="majorBidi"/>
+      <w:sz w:val="18"/>
+      <w:szCs w:val="18"/>
+    </w:rPr>
+  </w:style>
 </w:styles>
 </file>
 
@@ -1663,7 +1279,7 @@
     </a:clrScheme>
     <a:fontScheme name="Office">
       <a:majorFont>
-        <a:latin typeface="Calibri Light" panose="020F0302020204030204"/>
+        <a:latin typeface="Calibri Light"/>
         <a:ea typeface=""/>
         <a:cs typeface=""/>
         <a:font script="Jpan" typeface="ＭＳ ゴシック"/>
@@ -1698,7 +1314,7 @@
         <a:font script="Geor" typeface="Sylfaen"/>
       </a:majorFont>
       <a:minorFont>
-        <a:latin typeface="Calibri" panose="020F0502020204030204"/>
+        <a:latin typeface="Calibri"/>
         <a:ea typeface=""/>
         <a:cs typeface=""/>
         <a:font script="Jpan" typeface="ＭＳ 明朝"/>

</xml_diff>